<commit_message>
Completed Courier and work Oppertunity
</commit_message>
<xml_diff>
--- a/D-Moderen Work Oppertunity/Project/Fall 2023_CS619_8910.docx
+++ b/D-Moderen Work Oppertunity/Project/Fall 2023_CS619_8910.docx
@@ -1,6 +1,6 @@
 
 <file path=word/document.xml><?xml version="1.0" encoding="utf-8"?>
-<w:document xmlns:wpc="http://schemas.microsoft.com/office/word/2010/wordprocessingCanvas" xmlns:cx="http://schemas.microsoft.com/office/drawing/2014/chartex" xmlns:cx1="http://schemas.microsoft.com/office/drawing/2015/9/8/chartex" xmlns:cx2="http://schemas.microsoft.com/office/drawing/2015/10/21/chartex" xmlns:cx3="http://schemas.microsoft.com/office/drawing/2016/5/9/chartex" xmlns:cx4="http://schemas.microsoft.com/office/drawing/2016/5/10/chartex" xmlns:cx5="http://schemas.microsoft.com/office/drawing/2016/5/11/chartex" xmlns:cx6="http://schemas.microsoft.com/office/drawing/2016/5/12/chartex" xmlns:cx7="http://schemas.microsoft.com/office/drawing/2016/5/13/chartex" xmlns:cx8="http://schemas.microsoft.com/office/drawing/2016/5/14/chartex" xmlns:mc="http://schemas.openxmlformats.org/markup-compatibility/2006" xmlns:aink="http://schemas.microsoft.com/office/drawing/2016/ink" xmlns:am3d="http://schemas.microsoft.com/office/drawing/2017/model3d" xmlns:o="urn:schemas-microsoft-com:office:office" xmlns:oel="http://schemas.microsoft.com/office/2019/extlst" xmlns:r="http://schemas.openxmlformats.org/officeDocument/2006/relationships" xmlns:m="http://schemas.openxmlformats.org/officeDocument/2006/math" xmlns:v="urn:schemas-microsoft-com:vml" xmlns:wp14="http://schemas.microsoft.com/office/word/2010/wordprocessingDrawing" xmlns:wp="http://schemas.openxmlformats.org/drawingml/2006/wordprocessingDrawing" xmlns:w10="urn:schemas-microsoft-com:office:word" xmlns:w="http://schemas.openxmlformats.org/wordprocessingml/2006/main" xmlns:w14="http://schemas.microsoft.com/office/word/2010/wordml" xmlns:w15="http://schemas.microsoft.com/office/word/2012/wordml" xmlns:w16cex="http://schemas.microsoft.com/office/word/2018/wordml/cex" xmlns:w16cid="http://schemas.microsoft.com/office/word/2016/wordml/cid" xmlns:w16="http://schemas.microsoft.com/office/word/2018/wordml" xmlns:w16sdtdh="http://schemas.microsoft.com/office/word/2020/wordml/sdtdatahash" xmlns:w16se="http://schemas.microsoft.com/office/word/2015/wordml/symex" xmlns:wpg="http://schemas.microsoft.com/office/word/2010/wordprocessingGroup" xmlns:wpi="http://schemas.microsoft.com/office/word/2010/wordprocessingInk" xmlns:wne="http://schemas.microsoft.com/office/word/2006/wordml" xmlns:wps="http://schemas.microsoft.com/office/word/2010/wordprocessingShape" mc:Ignorable="w14 w15 w16se w16cid w16 w16cex w16sdtdh wp14">
+<w:document xmlns:wpc="http://schemas.microsoft.com/office/word/2010/wordprocessingCanvas" xmlns:mc="http://schemas.openxmlformats.org/markup-compatibility/2006" xmlns:o="urn:schemas-microsoft-com:office:office" xmlns:r="http://schemas.openxmlformats.org/officeDocument/2006/relationships" xmlns:m="http://schemas.openxmlformats.org/officeDocument/2006/math" xmlns:v="urn:schemas-microsoft-com:vml" xmlns:wp14="http://schemas.microsoft.com/office/word/2010/wordprocessingDrawing" xmlns:wp="http://schemas.openxmlformats.org/drawingml/2006/wordprocessingDrawing" xmlns:w10="urn:schemas-microsoft-com:office:word" xmlns:w="http://schemas.openxmlformats.org/wordprocessingml/2006/main" xmlns:w14="http://schemas.microsoft.com/office/word/2010/wordml" xmlns:w15="http://schemas.microsoft.com/office/word/2012/wordml" xmlns:wpg="http://schemas.microsoft.com/office/word/2010/wordprocessingGroup" xmlns:wpi="http://schemas.microsoft.com/office/word/2010/wordprocessingInk" xmlns:wne="http://schemas.microsoft.com/office/word/2006/wordml" xmlns:wps="http://schemas.microsoft.com/office/word/2010/wordprocessingShape" mc:Ignorable="w14 w15 wp14">
   <w:body>
     <w:p>
       <w:pPr>
@@ -191,6 +191,7 @@
         <w:spacing w:after="0" w:line="240" w:lineRule="auto"/>
         <w:jc w:val="both"/>
         <w:rPr>
+          <w:color w:val="FF0000"/>
           <w:sz w:val="26"/>
           <w:szCs w:val="26"/>
         </w:rPr>
@@ -325,10 +326,19 @@
           <w:sz w:val="26"/>
           <w:szCs w:val="26"/>
         </w:rPr>
-        <w:t>Employers can create and manage their company profiles, showcasing their mission, values, and job opportunities.</w:t>
-      </w:r>
-      <w:r>
-        <w:rPr>
+        <w:t>Employers can create and manage their company profiles, showcasing their mission, values, and job opportunities</w:t>
+      </w:r>
+      <w:r>
+        <w:rPr>
+          <w:color w:val="FF0000"/>
+          <w:sz w:val="26"/>
+          <w:szCs w:val="26"/>
+        </w:rPr>
+        <w:t>.</w:t>
+      </w:r>
+      <w:r>
+        <w:rPr>
+          <w:color w:val="FF0000"/>
           <w:sz w:val="26"/>
           <w:szCs w:val="26"/>
         </w:rPr>
@@ -336,31 +346,19 @@
       </w:r>
       <w:r>
         <w:rPr>
-          <w:sz w:val="26"/>
-          <w:szCs w:val="26"/>
-        </w:rPr>
-        <w:t>Job seekers can apply for jobs with a click, attaching their resumes and cover letters.</w:t>
-      </w:r>
-      <w:r>
-        <w:rPr>
-          <w:sz w:val="26"/>
-          <w:szCs w:val="26"/>
-        </w:rPr>
-        <w:t xml:space="preserve"> </w:t>
-      </w:r>
-      <w:r>
-        <w:rPr>
-          <w:sz w:val="26"/>
-          <w:szCs w:val="26"/>
-        </w:rPr>
-        <w:t>Employers can view applications, shortlist candidates, and schedule interviews.</w:t>
-      </w:r>
-      <w:r>
-        <w:rPr>
-          <w:sz w:val="26"/>
-          <w:szCs w:val="26"/>
-        </w:rPr>
-        <w:t xml:space="preserve"> </w:t>
+          <w:color w:val="FF0000"/>
+          <w:sz w:val="26"/>
+          <w:szCs w:val="26"/>
+        </w:rPr>
+        <w:t xml:space="preserve">Job seekers can apply for jobs with a click, attaching their resumes and cover letters. </w:t>
+      </w:r>
+      <w:r>
+        <w:rPr>
+          <w:color w:val="FF0000"/>
+          <w:sz w:val="26"/>
+          <w:szCs w:val="26"/>
+        </w:rPr>
+        <w:t xml:space="preserve">Employers can view applications, shortlist candidates, and schedule interviews. </w:t>
       </w:r>
     </w:p>
     <w:p>
@@ -618,6 +616,7 @@
         <w:spacing w:line="240" w:lineRule="auto"/>
         <w:jc w:val="both"/>
         <w:rPr>
+          <w:color w:val="FF0000"/>
           <w:sz w:val="26"/>
           <w:szCs w:val="26"/>
         </w:rPr>
@@ -660,6 +659,7 @@
       </w:r>
       <w:r>
         <w:rPr>
+          <w:color w:val="FF0000"/>
           <w:sz w:val="26"/>
           <w:szCs w:val="26"/>
         </w:rPr>
@@ -667,6 +667,7 @@
       </w:r>
       <w:r>
         <w:rPr>
+          <w:color w:val="FF0000"/>
           <w:sz w:val="26"/>
           <w:szCs w:val="26"/>
         </w:rPr>
@@ -674,6 +675,7 @@
       </w:r>
       <w:r>
         <w:rPr>
+          <w:color w:val="FF0000"/>
           <w:sz w:val="26"/>
           <w:szCs w:val="26"/>
         </w:rPr>
@@ -681,17 +683,11 @@
       </w:r>
       <w:r>
         <w:rPr>
-          <w:sz w:val="26"/>
-          <w:szCs w:val="26"/>
-        </w:rPr>
-        <w:t>There should be p</w:t>
-      </w:r>
-      <w:r>
-        <w:rPr>
-          <w:sz w:val="26"/>
-          <w:szCs w:val="26"/>
-        </w:rPr>
-        <w:t>assword recovery mechanisms for forgotten passwords.</w:t>
+          <w:color w:val="FF0000"/>
+          <w:sz w:val="26"/>
+          <w:szCs w:val="26"/>
+        </w:rPr>
+        <w:t>There should be password recovery mechanisms for forgotten passwords.</w:t>
       </w:r>
     </w:p>
     <w:p>
@@ -744,6 +740,7 @@
       </w:r>
       <w:r>
         <w:rPr>
+          <w:color w:val="FF0000"/>
           <w:sz w:val="26"/>
           <w:szCs w:val="26"/>
         </w:rPr>
@@ -751,6 +748,7 @@
       </w:r>
       <w:r>
         <w:rPr>
+          <w:color w:val="FF0000"/>
           <w:sz w:val="26"/>
           <w:szCs w:val="26"/>
         </w:rPr>
@@ -758,17 +756,11 @@
       </w:r>
       <w:r>
         <w:rPr>
-          <w:sz w:val="26"/>
-          <w:szCs w:val="26"/>
-        </w:rPr>
-        <w:t xml:space="preserve"> for administrators to oversee the platform's activity.</w:t>
-      </w:r>
-      <w:r>
-        <w:rPr>
-          <w:sz w:val="26"/>
-          <w:szCs w:val="26"/>
-        </w:rPr>
-        <w:t xml:space="preserve"> </w:t>
+          <w:color w:val="FF0000"/>
+          <w:sz w:val="26"/>
+          <w:szCs w:val="26"/>
+        </w:rPr>
+        <w:t xml:space="preserve"> for administrators to oversee the platform's activity. </w:t>
       </w:r>
     </w:p>
     <w:p>
@@ -812,45 +804,26 @@
       </w:r>
       <w:r>
         <w:rPr>
-          <w:sz w:val="26"/>
-          <w:szCs w:val="26"/>
-        </w:rPr>
-        <w:t>J</w:t>
-      </w:r>
-      <w:r>
-        <w:rPr>
-          <w:sz w:val="26"/>
-          <w:szCs w:val="26"/>
-        </w:rPr>
-        <w:t>ob seekers can create and manage their profiles, including personal information, skills, education, and work experience.</w:t>
-      </w:r>
-      <w:r>
-        <w:rPr>
-          <w:sz w:val="26"/>
-          <w:szCs w:val="26"/>
-        </w:rPr>
-        <w:t xml:space="preserve"> </w:t>
-      </w:r>
-      <w:r>
-        <w:rPr>
-          <w:sz w:val="26"/>
-          <w:szCs w:val="26"/>
-        </w:rPr>
-        <w:t xml:space="preserve">Employers can </w:t>
-      </w:r>
-      <w:r>
-        <w:rPr>
-          <w:sz w:val="26"/>
-          <w:szCs w:val="26"/>
-        </w:rPr>
-        <w:t xml:space="preserve">also </w:t>
-      </w:r>
-      <w:r>
-        <w:rPr>
-          <w:sz w:val="26"/>
-          <w:szCs w:val="26"/>
-        </w:rPr>
-        <w:t>create and manage their company profiles, showcasing their mission, values, and job opportunities.</w:t>
+          <w:color w:val="FF0000"/>
+          <w:sz w:val="26"/>
+          <w:szCs w:val="26"/>
+        </w:rPr>
+        <w:t xml:space="preserve">Job seekers can create and manage their profiles, including personal information, skills, education, and work experience. </w:t>
+      </w:r>
+      <w:r>
+        <w:rPr>
+          <w:color w:val="FF0000"/>
+          <w:sz w:val="26"/>
+          <w:szCs w:val="26"/>
+        </w:rPr>
+        <w:t>Employers can also create and manage their company profiles, showcasing their mission, values, and job opportunities</w:t>
+      </w:r>
+      <w:r>
+        <w:rPr>
+          <w:sz w:val="26"/>
+          <w:szCs w:val="26"/>
+        </w:rPr>
+        <w:t>.</w:t>
       </w:r>
     </w:p>
     <w:p>
@@ -916,38 +889,27 @@
       </w:r>
       <w:r>
         <w:rPr>
-          <w:sz w:val="26"/>
-          <w:szCs w:val="26"/>
-        </w:rPr>
-        <w:t>Employers can post, edit, and remove job listings with ease.</w:t>
-      </w:r>
-      <w:r>
-        <w:rPr>
-          <w:sz w:val="26"/>
-          <w:szCs w:val="26"/>
-        </w:rPr>
-        <w:t xml:space="preserve"> </w:t>
-      </w:r>
-      <w:r>
-        <w:rPr>
-          <w:sz w:val="26"/>
-          <w:szCs w:val="26"/>
-        </w:rPr>
-        <w:t>Job seekers can search and view job details without registration.</w:t>
-      </w:r>
-      <w:r>
-        <w:rPr>
-          <w:sz w:val="26"/>
-          <w:szCs w:val="26"/>
-        </w:rPr>
-        <w:t xml:space="preserve"> </w:t>
-      </w:r>
-      <w:r>
-        <w:rPr>
-          <w:sz w:val="26"/>
-          <w:szCs w:val="26"/>
-        </w:rPr>
-        <w:t>Advanced search options for job seekers, including keyword search and filters.</w:t>
+          <w:color w:val="FF0000"/>
+          <w:sz w:val="26"/>
+          <w:szCs w:val="26"/>
+        </w:rPr>
+        <w:t>Employers can post, edit, and remove job listings with ease</w:t>
+      </w:r>
+      <w:r>
+        <w:rPr>
+          <w:color w:val="FF0000"/>
+          <w:sz w:val="26"/>
+          <w:szCs w:val="26"/>
+        </w:rPr>
+        <w:t xml:space="preserve">. </w:t>
+      </w:r>
+      <w:r>
+        <w:rPr>
+          <w:color w:val="FF0000"/>
+          <w:sz w:val="26"/>
+          <w:szCs w:val="26"/>
+        </w:rPr>
+        <w:t>Job seekers can search and view job details without registration. Advanced search options for job seekers, including keyword search and filters.</w:t>
       </w:r>
     </w:p>
     <w:p>
@@ -990,6 +952,7 @@
         <w:rPr>
           <w:b/>
           <w:bCs/>
+          <w:color w:val="FF0000"/>
           <w:sz w:val="26"/>
           <w:szCs w:val="26"/>
         </w:rPr>
@@ -997,6 +960,7 @@
       </w:r>
       <w:r>
         <w:rPr>
+          <w:color w:val="FF0000"/>
           <w:sz w:val="26"/>
           <w:szCs w:val="26"/>
         </w:rPr>
@@ -1004,6 +968,7 @@
       </w:r>
       <w:r>
         <w:rPr>
+          <w:color w:val="FF0000"/>
           <w:sz w:val="26"/>
           <w:szCs w:val="26"/>
         </w:rPr>
@@ -1011,6 +976,7 @@
       </w:r>
       <w:r>
         <w:rPr>
+          <w:color w:val="FF0000"/>
           <w:sz w:val="26"/>
           <w:szCs w:val="26"/>
         </w:rPr>
@@ -1022,24 +988,19 @@
           <w:sz w:val="26"/>
           <w:szCs w:val="26"/>
         </w:rPr>
-        <w:t xml:space="preserve"> E</w:t>
-      </w:r>
-      <w:r>
-        <w:rPr>
-          <w:sz w:val="26"/>
-          <w:szCs w:val="26"/>
-        </w:rPr>
-        <w:t>mployers can view applications, shortlist candidates, and schedule interviews.</w:t>
-      </w:r>
-      <w:r>
-        <w:rPr>
-          <w:sz w:val="26"/>
-          <w:szCs w:val="26"/>
-        </w:rPr>
         <w:t xml:space="preserve"> </w:t>
       </w:r>
       <w:r>
         <w:rPr>
+          <w:color w:val="FF0000"/>
+          <w:sz w:val="26"/>
+          <w:szCs w:val="26"/>
+        </w:rPr>
+        <w:t xml:space="preserve">Employers can view applications, shortlist candidates, and schedule interviews. </w:t>
+      </w:r>
+      <w:r>
+        <w:rPr>
+          <w:color w:val="FF0000"/>
           <w:sz w:val="26"/>
           <w:szCs w:val="26"/>
         </w:rPr>
@@ -1109,6 +1070,7 @@
       </w:r>
       <w:r>
         <w:rPr>
+          <w:color w:val="FF0000"/>
           <w:sz w:val="26"/>
           <w:szCs w:val="26"/>
         </w:rPr>
@@ -1117,11 +1079,13 @@
       <w:r>
         <w:rPr>
           <w:rStyle w:val="Strong"/>
+          <w:color w:val="FF0000"/>
         </w:rPr>
         <w:t xml:space="preserve"> </w:t>
       </w:r>
       <w:r>
         <w:rPr>
+          <w:color w:val="FF0000"/>
           <w:sz w:val="26"/>
           <w:szCs w:val="26"/>
         </w:rPr>
@@ -1171,6 +1135,7 @@
       </w:r>
       <w:r>
         <w:rPr>
+          <w:color w:val="FF0000"/>
           <w:sz w:val="26"/>
           <w:szCs w:val="26"/>
         </w:rPr>
@@ -1202,17 +1167,38 @@
           <w:sz w:val="26"/>
           <w:szCs w:val="26"/>
         </w:rPr>
-        <w:t>Analytics and Reporting:</w:t>
-      </w:r>
-      <w:r>
+        <w:t>Analytics and Reporting</w:t>
+      </w:r>
+      <w:r>
+        <w:rPr>
+          <w:b/>
+          <w:bCs/>
+          <w:color w:val="FF0000"/>
+          <w:sz w:val="26"/>
+          <w:szCs w:val="26"/>
+        </w:rPr>
+        <w:t>:</w:t>
+      </w:r>
+      <w:r>
+        <w:rPr>
+          <w:color w:val="FF0000"/>
+        </w:rPr>
         <w:t xml:space="preserve"> </w:t>
       </w:r>
       <w:r>
         <w:rPr>
-          <w:sz w:val="26"/>
-          <w:szCs w:val="26"/>
-        </w:rPr>
-        <w:t>Generate reports on user engagement, job posting statistics, and application trends to analyze the platform's performance.</w:t>
+          <w:color w:val="FF0000"/>
+          <w:sz w:val="26"/>
+          <w:szCs w:val="26"/>
+        </w:rPr>
+        <w:t>Generate reports on user engagement, job posting statistics, and application trends to analyze the platform's performance</w:t>
+      </w:r>
+      <w:r>
+        <w:rPr>
+          <w:sz w:val="26"/>
+          <w:szCs w:val="26"/>
+        </w:rPr>
+        <w:t>.</w:t>
       </w:r>
     </w:p>
     <w:p>
@@ -1265,7 +1251,32 @@
           <w:sz w:val="26"/>
           <w:szCs w:val="26"/>
         </w:rPr>
-        <w:t xml:space="preserve"> Allow users to sign in or share job listings via social media platforms to increase visibility and user engagement.</w:t>
+        <w:t xml:space="preserve"> </w:t>
+      </w:r>
+      <w:r>
+        <w:rPr>
+          <w:color w:val="FF0000"/>
+          <w:sz w:val="26"/>
+          <w:szCs w:val="26"/>
+        </w:rPr>
+        <w:t>Allow users to sign in or share jo</w:t>
+      </w:r>
+      <w:bookmarkStart w:id="0" w:name="_GoBack"/>
+      <w:bookmarkEnd w:id="0"/>
+      <w:r>
+        <w:rPr>
+          <w:color w:val="FF0000"/>
+          <w:sz w:val="26"/>
+          <w:szCs w:val="26"/>
+        </w:rPr>
+        <w:t>b listings via social media platforms to increase visibility and user engagement</w:t>
+      </w:r>
+      <w:r>
+        <w:rPr>
+          <w:sz w:val="26"/>
+          <w:szCs w:val="26"/>
+        </w:rPr>
+        <w:t>.</w:t>
       </w:r>
     </w:p>
     <w:p>
@@ -1300,10 +1311,19 @@
           <w:sz w:val="26"/>
           <w:szCs w:val="26"/>
         </w:rPr>
-        <w:t xml:space="preserve"> Implement a feedback system</w:t>
-      </w:r>
-      <w:r>
-        <w:rPr>
+        <w:t xml:space="preserve"> </w:t>
+      </w:r>
+      <w:r>
+        <w:rPr>
+          <w:color w:val="FF0000"/>
+          <w:sz w:val="26"/>
+          <w:szCs w:val="26"/>
+        </w:rPr>
+        <w:t>Implement a feedback system</w:t>
+      </w:r>
+      <w:r>
+        <w:rPr>
+          <w:color w:val="FF0000"/>
           <w:sz w:val="26"/>
           <w:szCs w:val="26"/>
         </w:rPr>
@@ -1311,10 +1331,18 @@
       </w:r>
       <w:r>
         <w:rPr>
-          <w:sz w:val="26"/>
-          <w:szCs w:val="26"/>
-        </w:rPr>
-        <w:t xml:space="preserve"> to collect user opinions and suggestions for continuous improvement of the platform.</w:t>
+          <w:color w:val="FF0000"/>
+          <w:sz w:val="26"/>
+          <w:szCs w:val="26"/>
+        </w:rPr>
+        <w:t xml:space="preserve"> to collect user opinions and suggestions for continuous improvement of the platform</w:t>
+      </w:r>
+      <w:r>
+        <w:rPr>
+          <w:sz w:val="26"/>
+          <w:szCs w:val="26"/>
+        </w:rPr>
+        <w:t>.</w:t>
       </w:r>
     </w:p>
     <w:p>
@@ -1560,7 +1588,6 @@
         </w:rPr>
         <w:t xml:space="preserve"> </w:t>
       </w:r>
-      <w:proofErr w:type="spellStart"/>
       <w:r>
         <w:rPr>
           <w:bCs/>
@@ -1569,7 +1596,6 @@
         </w:rPr>
         <w:t>qamarvu</w:t>
       </w:r>
-      <w:proofErr w:type="spellEnd"/>
     </w:p>
     <w:sectPr>
       <w:pgSz w:w="12240" w:h="15840"/>
@@ -1582,7 +1608,7 @@
 </file>
 
 <file path=word/endnotes.xml><?xml version="1.0" encoding="utf-8"?>
-<w:endnotes xmlns:wpc="http://schemas.microsoft.com/office/word/2010/wordprocessingCanvas" xmlns:cx="http://schemas.microsoft.com/office/drawing/2014/chartex" xmlns:cx1="http://schemas.microsoft.com/office/drawing/2015/9/8/chartex" xmlns:cx2="http://schemas.microsoft.com/office/drawing/2015/10/21/chartex" xmlns:cx3="http://schemas.microsoft.com/office/drawing/2016/5/9/chartex" xmlns:cx4="http://schemas.microsoft.com/office/drawing/2016/5/10/chartex" xmlns:cx5="http://schemas.microsoft.com/office/drawing/2016/5/11/chartex" xmlns:cx6="http://schemas.microsoft.com/office/drawing/2016/5/12/chartex" xmlns:cx7="http://schemas.microsoft.com/office/drawing/2016/5/13/chartex" xmlns:cx8="http://schemas.microsoft.com/office/drawing/2016/5/14/chartex" xmlns:mc="http://schemas.openxmlformats.org/markup-compatibility/2006" xmlns:aink="http://schemas.microsoft.com/office/drawing/2016/ink" xmlns:am3d="http://schemas.microsoft.com/office/drawing/2017/model3d" xmlns:o="urn:schemas-microsoft-com:office:office" xmlns:oel="http://schemas.microsoft.com/office/2019/extlst" xmlns:r="http://schemas.openxmlformats.org/officeDocument/2006/relationships" xmlns:m="http://schemas.openxmlformats.org/officeDocument/2006/math" xmlns:v="urn:schemas-microsoft-com:vml" xmlns:wp14="http://schemas.microsoft.com/office/word/2010/wordprocessingDrawing" xmlns:wp="http://schemas.openxmlformats.org/drawingml/2006/wordprocessingDrawing" xmlns:w10="urn:schemas-microsoft-com:office:word" xmlns:w="http://schemas.openxmlformats.org/wordprocessingml/2006/main" xmlns:w14="http://schemas.microsoft.com/office/word/2010/wordml" xmlns:w15="http://schemas.microsoft.com/office/word/2012/wordml" xmlns:w16cex="http://schemas.microsoft.com/office/word/2018/wordml/cex" xmlns:w16cid="http://schemas.microsoft.com/office/word/2016/wordml/cid" xmlns:w16="http://schemas.microsoft.com/office/word/2018/wordml" xmlns:w16sdtdh="http://schemas.microsoft.com/office/word/2020/wordml/sdtdatahash" xmlns:w16se="http://schemas.microsoft.com/office/word/2015/wordml/symex" xmlns:wpg="http://schemas.microsoft.com/office/word/2010/wordprocessingGroup" xmlns:wpi="http://schemas.microsoft.com/office/word/2010/wordprocessingInk" xmlns:wne="http://schemas.microsoft.com/office/word/2006/wordml" xmlns:wps="http://schemas.microsoft.com/office/word/2010/wordprocessingShape" mc:Ignorable="w14 w15 w16se w16cid w16 w16cex w16sdtdh wp14">
+<w:endnotes xmlns:wpc="http://schemas.microsoft.com/office/word/2010/wordprocessingCanvas" xmlns:mc="http://schemas.openxmlformats.org/markup-compatibility/2006" xmlns:o="urn:schemas-microsoft-com:office:office" xmlns:r="http://schemas.openxmlformats.org/officeDocument/2006/relationships" xmlns:m="http://schemas.openxmlformats.org/officeDocument/2006/math" xmlns:v="urn:schemas-microsoft-com:vml" xmlns:wp14="http://schemas.microsoft.com/office/word/2010/wordprocessingDrawing" xmlns:wp="http://schemas.openxmlformats.org/drawingml/2006/wordprocessingDrawing" xmlns:w10="urn:schemas-microsoft-com:office:word" xmlns:w="http://schemas.openxmlformats.org/wordprocessingml/2006/main" xmlns:w14="http://schemas.microsoft.com/office/word/2010/wordml" xmlns:w15="http://schemas.microsoft.com/office/word/2012/wordml" xmlns:wpg="http://schemas.microsoft.com/office/word/2010/wordprocessingGroup" xmlns:wpi="http://schemas.microsoft.com/office/word/2010/wordprocessingInk" xmlns:wne="http://schemas.microsoft.com/office/word/2006/wordml" xmlns:wps="http://schemas.microsoft.com/office/word/2010/wordprocessingShape" mc:Ignorable="w14 w15 wp14">
   <w:endnote w:type="separator" w:id="-1">
     <w:p>
       <w:pPr>
@@ -1607,7 +1633,7 @@
 </file>
 
 <file path=word/footnotes.xml><?xml version="1.0" encoding="utf-8"?>
-<w:footnotes xmlns:wpc="http://schemas.microsoft.com/office/word/2010/wordprocessingCanvas" xmlns:cx="http://schemas.microsoft.com/office/drawing/2014/chartex" xmlns:cx1="http://schemas.microsoft.com/office/drawing/2015/9/8/chartex" xmlns:cx2="http://schemas.microsoft.com/office/drawing/2015/10/21/chartex" xmlns:cx3="http://schemas.microsoft.com/office/drawing/2016/5/9/chartex" xmlns:cx4="http://schemas.microsoft.com/office/drawing/2016/5/10/chartex" xmlns:cx5="http://schemas.microsoft.com/office/drawing/2016/5/11/chartex" xmlns:cx6="http://schemas.microsoft.com/office/drawing/2016/5/12/chartex" xmlns:cx7="http://schemas.microsoft.com/office/drawing/2016/5/13/chartex" xmlns:cx8="http://schemas.microsoft.com/office/drawing/2016/5/14/chartex" xmlns:mc="http://schemas.openxmlformats.org/markup-compatibility/2006" xmlns:aink="http://schemas.microsoft.com/office/drawing/2016/ink" xmlns:am3d="http://schemas.microsoft.com/office/drawing/2017/model3d" xmlns:o="urn:schemas-microsoft-com:office:office" xmlns:oel="http://schemas.microsoft.com/office/2019/extlst" xmlns:r="http://schemas.openxmlformats.org/officeDocument/2006/relationships" xmlns:m="http://schemas.openxmlformats.org/officeDocument/2006/math" xmlns:v="urn:schemas-microsoft-com:vml" xmlns:wp14="http://schemas.microsoft.com/office/word/2010/wordprocessingDrawing" xmlns:wp="http://schemas.openxmlformats.org/drawingml/2006/wordprocessingDrawing" xmlns:w10="urn:schemas-microsoft-com:office:word" xmlns:w="http://schemas.openxmlformats.org/wordprocessingml/2006/main" xmlns:w14="http://schemas.microsoft.com/office/word/2010/wordml" xmlns:w15="http://schemas.microsoft.com/office/word/2012/wordml" xmlns:w16cex="http://schemas.microsoft.com/office/word/2018/wordml/cex" xmlns:w16cid="http://schemas.microsoft.com/office/word/2016/wordml/cid" xmlns:w16="http://schemas.microsoft.com/office/word/2018/wordml" xmlns:w16sdtdh="http://schemas.microsoft.com/office/word/2020/wordml/sdtdatahash" xmlns:w16se="http://schemas.microsoft.com/office/word/2015/wordml/symex" xmlns:wpg="http://schemas.microsoft.com/office/word/2010/wordprocessingGroup" xmlns:wpi="http://schemas.microsoft.com/office/word/2010/wordprocessingInk" xmlns:wne="http://schemas.microsoft.com/office/word/2006/wordml" xmlns:wps="http://schemas.microsoft.com/office/word/2010/wordprocessingShape" mc:Ignorable="w14 w15 w16se w16cid w16 w16cex w16sdtdh wp14">
+<w:footnotes xmlns:wpc="http://schemas.microsoft.com/office/word/2010/wordprocessingCanvas" xmlns:mc="http://schemas.openxmlformats.org/markup-compatibility/2006" xmlns:o="urn:schemas-microsoft-com:office:office" xmlns:r="http://schemas.openxmlformats.org/officeDocument/2006/relationships" xmlns:m="http://schemas.openxmlformats.org/officeDocument/2006/math" xmlns:v="urn:schemas-microsoft-com:vml" xmlns:wp14="http://schemas.microsoft.com/office/word/2010/wordprocessingDrawing" xmlns:wp="http://schemas.openxmlformats.org/drawingml/2006/wordprocessingDrawing" xmlns:w10="urn:schemas-microsoft-com:office:word" xmlns:w="http://schemas.openxmlformats.org/wordprocessingml/2006/main" xmlns:w14="http://schemas.microsoft.com/office/word/2010/wordml" xmlns:w15="http://schemas.microsoft.com/office/word/2012/wordml" xmlns:wpg="http://schemas.microsoft.com/office/word/2010/wordprocessingGroup" xmlns:wpi="http://schemas.microsoft.com/office/word/2010/wordprocessingInk" xmlns:wne="http://schemas.microsoft.com/office/word/2006/wordml" xmlns:wps="http://schemas.microsoft.com/office/word/2010/wordprocessingShape" mc:Ignorable="w14 w15 wp14">
   <w:footnote w:type="separator" w:id="-1">
     <w:p>
       <w:pPr>
@@ -1632,8 +1658,8 @@
 </file>
 
 <file path=word/numbering.xml><?xml version="1.0" encoding="utf-8"?>
-<w:numbering xmlns:wpc="http://schemas.microsoft.com/office/word/2010/wordprocessingCanvas" xmlns:cx="http://schemas.microsoft.com/office/drawing/2014/chartex" xmlns:cx1="http://schemas.microsoft.com/office/drawing/2015/9/8/chartex" xmlns:cx2="http://schemas.microsoft.com/office/drawing/2015/10/21/chartex" xmlns:cx3="http://schemas.microsoft.com/office/drawing/2016/5/9/chartex" xmlns:cx4="http://schemas.microsoft.com/office/drawing/2016/5/10/chartex" xmlns:cx5="http://schemas.microsoft.com/office/drawing/2016/5/11/chartex" xmlns:cx6="http://schemas.microsoft.com/office/drawing/2016/5/12/chartex" xmlns:cx7="http://schemas.microsoft.com/office/drawing/2016/5/13/chartex" xmlns:cx8="http://schemas.microsoft.com/office/drawing/2016/5/14/chartex" xmlns:mc="http://schemas.openxmlformats.org/markup-compatibility/2006" xmlns:aink="http://schemas.microsoft.com/office/drawing/2016/ink" xmlns:am3d="http://schemas.microsoft.com/office/drawing/2017/model3d" xmlns:o="urn:schemas-microsoft-com:office:office" xmlns:oel="http://schemas.microsoft.com/office/2019/extlst" xmlns:r="http://schemas.openxmlformats.org/officeDocument/2006/relationships" xmlns:m="http://schemas.openxmlformats.org/officeDocument/2006/math" xmlns:v="urn:schemas-microsoft-com:vml" xmlns:wp14="http://schemas.microsoft.com/office/word/2010/wordprocessingDrawing" xmlns:wp="http://schemas.openxmlformats.org/drawingml/2006/wordprocessingDrawing" xmlns:w10="urn:schemas-microsoft-com:office:word" xmlns:w="http://schemas.openxmlformats.org/wordprocessingml/2006/main" xmlns:w14="http://schemas.microsoft.com/office/word/2010/wordml" xmlns:w15="http://schemas.microsoft.com/office/word/2012/wordml" xmlns:w16cex="http://schemas.microsoft.com/office/word/2018/wordml/cex" xmlns:w16cid="http://schemas.microsoft.com/office/word/2016/wordml/cid" xmlns:w16="http://schemas.microsoft.com/office/word/2018/wordml" xmlns:w16sdtdh="http://schemas.microsoft.com/office/word/2020/wordml/sdtdatahash" xmlns:w16se="http://schemas.microsoft.com/office/word/2015/wordml/symex" xmlns:wpg="http://schemas.microsoft.com/office/word/2010/wordprocessingGroup" xmlns:wpi="http://schemas.microsoft.com/office/word/2010/wordprocessingInk" xmlns:wne="http://schemas.microsoft.com/office/word/2006/wordml" xmlns:wps="http://schemas.microsoft.com/office/word/2010/wordprocessingShape" mc:Ignorable="w14 w15 w16se w16cid w16 w16cex w16sdtdh wp14">
-  <w:abstractNum w:abstractNumId="0" w15:restartNumberingAfterBreak="0">
+<w:numbering xmlns:wpc="http://schemas.microsoft.com/office/word/2010/wordprocessingCanvas" xmlns:mc="http://schemas.openxmlformats.org/markup-compatibility/2006" xmlns:o="urn:schemas-microsoft-com:office:office" xmlns:r="http://schemas.openxmlformats.org/officeDocument/2006/relationships" xmlns:m="http://schemas.openxmlformats.org/officeDocument/2006/math" xmlns:v="urn:schemas-microsoft-com:vml" xmlns:wp14="http://schemas.microsoft.com/office/word/2010/wordprocessingDrawing" xmlns:wp="http://schemas.openxmlformats.org/drawingml/2006/wordprocessingDrawing" xmlns:w10="urn:schemas-microsoft-com:office:word" xmlns:w="http://schemas.openxmlformats.org/wordprocessingml/2006/main" xmlns:w14="http://schemas.microsoft.com/office/word/2010/wordml" xmlns:w15="http://schemas.microsoft.com/office/word/2012/wordml" xmlns:wpg="http://schemas.microsoft.com/office/word/2010/wordprocessingGroup" xmlns:wpi="http://schemas.microsoft.com/office/word/2010/wordprocessingInk" xmlns:wne="http://schemas.microsoft.com/office/word/2006/wordml" xmlns:wps="http://schemas.microsoft.com/office/word/2010/wordprocessingShape" mc:Ignorable="w14 w15 wp14">
+  <w:abstractNum w:abstractNumId="0">
     <w:nsid w:val="1B1779E4"/>
     <w:multiLevelType w:val="multilevel"/>
     <w:tmpl w:val="1B1779E4"/>
@@ -1749,7 +1775,7 @@
       </w:pPr>
     </w:lvl>
   </w:abstractNum>
-  <w:abstractNum w:abstractNumId="1" w15:restartNumberingAfterBreak="0">
+  <w:abstractNum w:abstractNumId="1">
     <w:nsid w:val="380E20E8"/>
     <w:multiLevelType w:val="multilevel"/>
     <w:tmpl w:val="380E20E8"/>
@@ -1862,7 +1888,7 @@
       </w:rPr>
     </w:lvl>
   </w:abstractNum>
-  <w:abstractNum w:abstractNumId="2" w15:restartNumberingAfterBreak="0">
+  <w:abstractNum w:abstractNumId="2">
     <w:nsid w:val="54C00403"/>
     <w:multiLevelType w:val="multilevel"/>
     <w:tmpl w:val="8AD6B2EA"/>
@@ -1978,20 +2004,20 @@
       </w:pPr>
     </w:lvl>
   </w:abstractNum>
-  <w:num w:numId="1" w16cid:durableId="1874657819">
+  <w:num w:numId="1">
     <w:abstractNumId w:val="0"/>
   </w:num>
-  <w:num w:numId="2" w16cid:durableId="2048017963">
+  <w:num w:numId="2">
     <w:abstractNumId w:val="1"/>
   </w:num>
-  <w:num w:numId="3" w16cid:durableId="415827425">
+  <w:num w:numId="3">
     <w:abstractNumId w:val="2"/>
   </w:num>
 </w:numbering>
 </file>
 
 <file path=word/styles.xml><?xml version="1.0" encoding="utf-8"?>
-<w:styles xmlns:mc="http://schemas.openxmlformats.org/markup-compatibility/2006" xmlns:r="http://schemas.openxmlformats.org/officeDocument/2006/relationships" xmlns:w="http://schemas.openxmlformats.org/wordprocessingml/2006/main" xmlns:w14="http://schemas.microsoft.com/office/word/2010/wordml" xmlns:w15="http://schemas.microsoft.com/office/word/2012/wordml" xmlns:w16cex="http://schemas.microsoft.com/office/word/2018/wordml/cex" xmlns:w16cid="http://schemas.microsoft.com/office/word/2016/wordml/cid" xmlns:w16="http://schemas.microsoft.com/office/word/2018/wordml" xmlns:w16sdtdh="http://schemas.microsoft.com/office/word/2020/wordml/sdtdatahash" xmlns:w16se="http://schemas.microsoft.com/office/word/2015/wordml/symex" mc:Ignorable="w14 w15 w16se w16cid w16 w16cex w16sdtdh">
+<w:styles xmlns:mc="http://schemas.openxmlformats.org/markup-compatibility/2006" xmlns:r="http://schemas.openxmlformats.org/officeDocument/2006/relationships" xmlns:w="http://schemas.openxmlformats.org/wordprocessingml/2006/main" xmlns:w14="http://schemas.microsoft.com/office/word/2010/wordml" xmlns:w15="http://schemas.microsoft.com/office/word/2012/wordml" mc:Ignorable="w14 w15">
   <w:docDefaults>
     <w:rPrDefault>
       <w:rPr>
@@ -2001,7 +2027,7 @@
     </w:rPrDefault>
     <w:pPrDefault/>
   </w:docDefaults>
-  <w:latentStyles w:defLockedState="0" w:defUIPriority="99" w:defSemiHidden="0" w:defUnhideWhenUsed="0" w:defQFormat="0" w:count="376">
+  <w:latentStyles w:defLockedState="0" w:defUIPriority="99" w:defSemiHidden="0" w:defUnhideWhenUsed="0" w:defQFormat="0" w:count="371">
     <w:lsdException w:name="Normal" w:uiPriority="0" w:qFormat="1"/>
     <w:lsdException w:name="heading 1" w:uiPriority="9" w:qFormat="1"/>
     <w:lsdException w:name="heading 2" w:semiHidden="1" w:uiPriority="9" w:unhideWhenUsed="1" w:qFormat="1"/>
@@ -2370,11 +2396,6 @@
     <w:lsdException w:name="List Table 5 Dark Accent 6" w:uiPriority="50"/>
     <w:lsdException w:name="List Table 6 Colorful Accent 6" w:uiPriority="51"/>
     <w:lsdException w:name="List Table 7 Colorful Accent 6" w:uiPriority="52"/>
-    <w:lsdException w:name="Mention" w:semiHidden="1" w:unhideWhenUsed="1"/>
-    <w:lsdException w:name="Smart Hyperlink" w:semiHidden="1" w:unhideWhenUsed="1"/>
-    <w:lsdException w:name="Hashtag" w:semiHidden="1" w:unhideWhenUsed="1"/>
-    <w:lsdException w:name="Unresolved Mention" w:semiHidden="1" w:unhideWhenUsed="1"/>
-    <w:lsdException w:name="Smart Link" w:semiHidden="1" w:unhideWhenUsed="1"/>
   </w:latentStyles>
   <w:style w:type="paragraph" w:default="1" w:styleId="Normal">
     <w:name w:val="Normal"/>

</xml_diff>